<commit_message>
Finalizados puntos 3.2 y 6.2
</commit_message>
<xml_diff>
--- a/TG2_gonbaz.docx
+++ b/TG2_gonbaz.docx
@@ -48,7 +48,7 @@
           <w:r>
             <w:fldChar w:fldCharType="separate"/>
           </w:r>
-          <w:hyperlink w:anchor="_Toc478569754" w:history="1">
+          <w:hyperlink w:anchor="_Toc478571652" w:history="1">
             <w:r>
               <w:rPr>
                 <w:rStyle w:val="Hipervnculo"/>
@@ -75,7 +75,7 @@
                 <w:noProof/>
                 <w:webHidden/>
               </w:rPr>
-              <w:instrText xml:space="preserve"> PAGEREF _Toc478569754 \h </w:instrText>
+              <w:instrText xml:space="preserve"> PAGEREF _Toc478571652 \h </w:instrText>
             </w:r>
             <w:r>
               <w:rPr>
@@ -118,7 +118,7 @@
               <w:lang w:eastAsia="es-ES"/>
             </w:rPr>
           </w:pPr>
-          <w:hyperlink w:anchor="_Toc478569755" w:history="1">
+          <w:hyperlink w:anchor="_Toc478571653" w:history="1">
             <w:r>
               <w:rPr>
                 <w:rStyle w:val="Hipervnculo"/>
@@ -145,7 +145,7 @@
                 <w:noProof/>
                 <w:webHidden/>
               </w:rPr>
-              <w:instrText xml:space="preserve"> PAGEREF _Toc478569755 \h </w:instrText>
+              <w:instrText xml:space="preserve"> PAGEREF _Toc478571653 \h </w:instrText>
             </w:r>
             <w:r>
               <w:rPr>
@@ -188,7 +188,7 @@
               <w:lang w:eastAsia="es-ES"/>
             </w:rPr>
           </w:pPr>
-          <w:hyperlink w:anchor="_Toc478569756" w:history="1">
+          <w:hyperlink w:anchor="_Toc478571654" w:history="1">
             <w:r>
               <w:rPr>
                 <w:rStyle w:val="Hipervnculo"/>
@@ -215,7 +215,7 @@
                 <w:noProof/>
                 <w:webHidden/>
               </w:rPr>
-              <w:instrText xml:space="preserve"> PAGEREF _Toc478569756 \h </w:instrText>
+              <w:instrText xml:space="preserve"> PAGEREF _Toc478571654 \h </w:instrText>
             </w:r>
             <w:r>
               <w:rPr>
@@ -258,7 +258,7 @@
               <w:lang w:eastAsia="es-ES"/>
             </w:rPr>
           </w:pPr>
-          <w:hyperlink w:anchor="_Toc478569757" w:history="1">
+          <w:hyperlink w:anchor="_Toc478571655" w:history="1">
             <w:r>
               <w:rPr>
                 <w:rStyle w:val="Hipervnculo"/>
@@ -285,7 +285,7 @@
                 <w:noProof/>
                 <w:webHidden/>
               </w:rPr>
-              <w:instrText xml:space="preserve"> PAGEREF _Toc478569757 \h </w:instrText>
+              <w:instrText xml:space="preserve"> PAGEREF _Toc478571655 \h </w:instrText>
             </w:r>
             <w:r>
               <w:rPr>
@@ -328,7 +328,7 @@
               <w:lang w:eastAsia="es-ES"/>
             </w:rPr>
           </w:pPr>
-          <w:hyperlink w:anchor="_Toc478569758" w:history="1">
+          <w:hyperlink w:anchor="_Toc478571656" w:history="1">
             <w:r>
               <w:rPr>
                 <w:rStyle w:val="Hipervnculo"/>
@@ -355,7 +355,7 @@
                 <w:noProof/>
                 <w:webHidden/>
               </w:rPr>
-              <w:instrText xml:space="preserve"> PAGEREF _Toc478569758 \h </w:instrText>
+              <w:instrText xml:space="preserve"> PAGEREF _Toc478571656 \h </w:instrText>
             </w:r>
             <w:r>
               <w:rPr>
@@ -398,7 +398,7 @@
               <w:lang w:eastAsia="es-ES"/>
             </w:rPr>
           </w:pPr>
-          <w:hyperlink w:anchor="_Toc478569759" w:history="1">
+          <w:hyperlink w:anchor="_Toc478571657" w:history="1">
             <w:r>
               <w:rPr>
                 <w:rStyle w:val="Hipervnculo"/>
@@ -425,7 +425,7 @@
                 <w:noProof/>
                 <w:webHidden/>
               </w:rPr>
-              <w:instrText xml:space="preserve"> PAGEREF _Toc478569759 \h </w:instrText>
+              <w:instrText xml:space="preserve"> PAGEREF _Toc478571657 \h </w:instrText>
             </w:r>
             <w:r>
               <w:rPr>
@@ -468,7 +468,7 @@
               <w:lang w:eastAsia="es-ES"/>
             </w:rPr>
           </w:pPr>
-          <w:hyperlink w:anchor="_Toc478569760" w:history="1">
+          <w:hyperlink w:anchor="_Toc478571658" w:history="1">
             <w:r>
               <w:rPr>
                 <w:rStyle w:val="Hipervnculo"/>
@@ -495,7 +495,7 @@
                 <w:noProof/>
                 <w:webHidden/>
               </w:rPr>
-              <w:instrText xml:space="preserve"> PAGEREF _Toc478569760 \h </w:instrText>
+              <w:instrText xml:space="preserve"> PAGEREF _Toc478571658 \h </w:instrText>
             </w:r>
             <w:r>
               <w:rPr>
@@ -538,7 +538,7 @@
               <w:lang w:eastAsia="es-ES"/>
             </w:rPr>
           </w:pPr>
-          <w:hyperlink w:anchor="_Toc478569761" w:history="1">
+          <w:hyperlink w:anchor="_Toc478571659" w:history="1">
             <w:r>
               <w:rPr>
                 <w:rStyle w:val="Hipervnculo"/>
@@ -565,7 +565,7 @@
                 <w:noProof/>
                 <w:webHidden/>
               </w:rPr>
-              <w:instrText xml:space="preserve"> PAGEREF _Toc478569761 \h </w:instrText>
+              <w:instrText xml:space="preserve"> PAGEREF _Toc478571659 \h </w:instrText>
             </w:r>
             <w:r>
               <w:rPr>
@@ -608,7 +608,7 @@
               <w:lang w:eastAsia="es-ES"/>
             </w:rPr>
           </w:pPr>
-          <w:hyperlink w:anchor="_Toc478569762" w:history="1">
+          <w:hyperlink w:anchor="_Toc478571660" w:history="1">
             <w:r>
               <w:rPr>
                 <w:rStyle w:val="Hipervnculo"/>
@@ -635,7 +635,7 @@
                 <w:noProof/>
                 <w:webHidden/>
               </w:rPr>
-              <w:instrText xml:space="preserve"> PAGEREF _Toc478569762 \h </w:instrText>
+              <w:instrText xml:space="preserve"> PAGEREF _Toc478571660 \h </w:instrText>
             </w:r>
             <w:r>
               <w:rPr>
@@ -678,7 +678,7 @@
               <w:lang w:eastAsia="es-ES"/>
             </w:rPr>
           </w:pPr>
-          <w:hyperlink w:anchor="_Toc478569763" w:history="1">
+          <w:hyperlink w:anchor="_Toc478571661" w:history="1">
             <w:r>
               <w:rPr>
                 <w:rStyle w:val="Hipervnculo"/>
@@ -705,7 +705,7 @@
                 <w:noProof/>
                 <w:webHidden/>
               </w:rPr>
-              <w:instrText xml:space="preserve"> PAGEREF _Toc478569763 \h </w:instrText>
+              <w:instrText xml:space="preserve"> PAGEREF _Toc478571661 \h </w:instrText>
             </w:r>
             <w:r>
               <w:rPr>
@@ -748,7 +748,7 @@
               <w:lang w:eastAsia="es-ES"/>
             </w:rPr>
           </w:pPr>
-          <w:hyperlink w:anchor="_Toc478569764" w:history="1">
+          <w:hyperlink w:anchor="_Toc478571662" w:history="1">
             <w:r>
               <w:rPr>
                 <w:rStyle w:val="Hipervnculo"/>
@@ -775,7 +775,7 @@
                 <w:noProof/>
                 <w:webHidden/>
               </w:rPr>
-              <w:instrText xml:space="preserve"> PAGEREF _Toc478569764 \h </w:instrText>
+              <w:instrText xml:space="preserve"> PAGEREF _Toc478571662 \h </w:instrText>
             </w:r>
             <w:r>
               <w:rPr>
@@ -818,7 +818,7 @@
               <w:lang w:eastAsia="es-ES"/>
             </w:rPr>
           </w:pPr>
-          <w:hyperlink w:anchor="_Toc478569765" w:history="1">
+          <w:hyperlink w:anchor="_Toc478571663" w:history="1">
             <w:r>
               <w:rPr>
                 <w:rStyle w:val="Hipervnculo"/>
@@ -845,7 +845,7 @@
                 <w:noProof/>
                 <w:webHidden/>
               </w:rPr>
-              <w:instrText xml:space="preserve"> PAGEREF _Toc478569765 \h </w:instrText>
+              <w:instrText xml:space="preserve"> PAGEREF _Toc478571663 \h </w:instrText>
             </w:r>
             <w:r>
               <w:rPr>
@@ -888,7 +888,7 @@
               <w:lang w:eastAsia="es-ES"/>
             </w:rPr>
           </w:pPr>
-          <w:hyperlink w:anchor="_Toc478569766" w:history="1">
+          <w:hyperlink w:anchor="_Toc478571664" w:history="1">
             <w:r>
               <w:rPr>
                 <w:rStyle w:val="Hipervnculo"/>
@@ -915,7 +915,7 @@
                 <w:noProof/>
                 <w:webHidden/>
               </w:rPr>
-              <w:instrText xml:space="preserve"> PAGEREF _Toc478569766 \h </w:instrText>
+              <w:instrText xml:space="preserve"> PAGEREF _Toc478571664 \h </w:instrText>
             </w:r>
             <w:r>
               <w:rPr>
@@ -958,7 +958,7 @@
               <w:lang w:eastAsia="es-ES"/>
             </w:rPr>
           </w:pPr>
-          <w:hyperlink w:anchor="_Toc478569767" w:history="1">
+          <w:hyperlink w:anchor="_Toc478571665" w:history="1">
             <w:r>
               <w:rPr>
                 <w:rStyle w:val="Hipervnculo"/>
@@ -985,7 +985,7 @@
                 <w:noProof/>
                 <w:webHidden/>
               </w:rPr>
-              <w:instrText xml:space="preserve"> PAGEREF _Toc478569767 \h </w:instrText>
+              <w:instrText xml:space="preserve"> PAGEREF _Toc478571665 \h </w:instrText>
             </w:r>
             <w:r>
               <w:rPr>
@@ -1028,7 +1028,7 @@
               <w:lang w:eastAsia="es-ES"/>
             </w:rPr>
           </w:pPr>
-          <w:hyperlink w:anchor="_Toc478569768" w:history="1">
+          <w:hyperlink w:anchor="_Toc478571666" w:history="1">
             <w:r>
               <w:rPr>
                 <w:rStyle w:val="Hipervnculo"/>
@@ -1055,7 +1055,7 @@
                 <w:noProof/>
                 <w:webHidden/>
               </w:rPr>
-              <w:instrText xml:space="preserve"> PAGEREF _Toc478569768 \h </w:instrText>
+              <w:instrText xml:space="preserve"> PAGEREF _Toc478571666 \h </w:instrText>
             </w:r>
             <w:r>
               <w:rPr>
@@ -1098,7 +1098,7 @@
               <w:lang w:eastAsia="es-ES"/>
             </w:rPr>
           </w:pPr>
-          <w:hyperlink w:anchor="_Toc478569769" w:history="1">
+          <w:hyperlink w:anchor="_Toc478571667" w:history="1">
             <w:r>
               <w:rPr>
                 <w:rStyle w:val="Hipervnculo"/>
@@ -1125,7 +1125,7 @@
                 <w:noProof/>
                 <w:webHidden/>
               </w:rPr>
-              <w:instrText xml:space="preserve"> PAGEREF _Toc478569769 \h </w:instrText>
+              <w:instrText xml:space="preserve"> PAGEREF _Toc478571667 \h </w:instrText>
             </w:r>
             <w:r>
               <w:rPr>
@@ -1168,7 +1168,7 @@
               <w:lang w:eastAsia="es-ES"/>
             </w:rPr>
           </w:pPr>
-          <w:hyperlink w:anchor="_Toc478569770" w:history="1">
+          <w:hyperlink w:anchor="_Toc478571668" w:history="1">
             <w:r>
               <w:rPr>
                 <w:rStyle w:val="Hipervnculo"/>
@@ -1195,7 +1195,7 @@
                 <w:noProof/>
                 <w:webHidden/>
               </w:rPr>
-              <w:instrText xml:space="preserve"> PAGEREF _Toc478569770 \h </w:instrText>
+              <w:instrText xml:space="preserve"> PAGEREF _Toc478571668 \h </w:instrText>
             </w:r>
             <w:r>
               <w:rPr>
@@ -1238,7 +1238,7 @@
               <w:lang w:eastAsia="es-ES"/>
             </w:rPr>
           </w:pPr>
-          <w:hyperlink w:anchor="_Toc478569771" w:history="1">
+          <w:hyperlink w:anchor="_Toc478571669" w:history="1">
             <w:r>
               <w:rPr>
                 <w:rStyle w:val="Hipervnculo"/>
@@ -1265,7 +1265,7 @@
                 <w:noProof/>
                 <w:webHidden/>
               </w:rPr>
-              <w:instrText xml:space="preserve"> PAGEREF _Toc478569771 \h </w:instrText>
+              <w:instrText xml:space="preserve"> PAGEREF _Toc478571669 \h </w:instrText>
             </w:r>
             <w:r>
               <w:rPr>
@@ -1308,7 +1308,7 @@
               <w:lang w:eastAsia="es-ES"/>
             </w:rPr>
           </w:pPr>
-          <w:hyperlink w:anchor="_Toc478569772" w:history="1">
+          <w:hyperlink w:anchor="_Toc478571670" w:history="1">
             <w:r>
               <w:rPr>
                 <w:rStyle w:val="Hipervnculo"/>
@@ -1335,7 +1335,7 @@
                 <w:noProof/>
                 <w:webHidden/>
               </w:rPr>
-              <w:instrText xml:space="preserve"> PAGEREF _Toc478569772 \h </w:instrText>
+              <w:instrText xml:space="preserve"> PAGEREF _Toc478571670 \h </w:instrText>
             </w:r>
             <w:r>
               <w:rPr>
@@ -1378,7 +1378,7 @@
               <w:lang w:eastAsia="es-ES"/>
             </w:rPr>
           </w:pPr>
-          <w:hyperlink w:anchor="_Toc478569773" w:history="1">
+          <w:hyperlink w:anchor="_Toc478571671" w:history="1">
             <w:r>
               <w:rPr>
                 <w:rStyle w:val="Hipervnculo"/>
@@ -1405,7 +1405,7 @@
                 <w:noProof/>
                 <w:webHidden/>
               </w:rPr>
-              <w:instrText xml:space="preserve"> PAGEREF _Toc478569773 \h </w:instrText>
+              <w:instrText xml:space="preserve"> PAGEREF _Toc478571671 \h </w:instrText>
             </w:r>
             <w:r>
               <w:rPr>
@@ -1448,7 +1448,7 @@
               <w:lang w:eastAsia="es-ES"/>
             </w:rPr>
           </w:pPr>
-          <w:hyperlink w:anchor="_Toc478569774" w:history="1">
+          <w:hyperlink w:anchor="_Toc478571672" w:history="1">
             <w:r>
               <w:rPr>
                 <w:rStyle w:val="Hipervnculo"/>
@@ -1475,7 +1475,7 @@
                 <w:noProof/>
                 <w:webHidden/>
               </w:rPr>
-              <w:instrText xml:space="preserve"> PAGEREF _Toc478569774 \h </w:instrText>
+              <w:instrText xml:space="preserve"> PAGEREF _Toc478571672 \h </w:instrText>
             </w:r>
             <w:r>
               <w:rPr>
@@ -1518,7 +1518,7 @@
               <w:lang w:eastAsia="es-ES"/>
             </w:rPr>
           </w:pPr>
-          <w:hyperlink w:anchor="_Toc478569775" w:history="1">
+          <w:hyperlink w:anchor="_Toc478571673" w:history="1">
             <w:r>
               <w:rPr>
                 <w:rStyle w:val="Hipervnculo"/>
@@ -1545,7 +1545,7 @@
                 <w:noProof/>
                 <w:webHidden/>
               </w:rPr>
-              <w:instrText xml:space="preserve"> PAGEREF _Toc478569775 \h </w:instrText>
+              <w:instrText xml:space="preserve"> PAGEREF _Toc478571673 \h </w:instrText>
             </w:r>
             <w:r>
               <w:rPr>
@@ -1588,7 +1588,7 @@
               <w:lang w:eastAsia="es-ES"/>
             </w:rPr>
           </w:pPr>
-          <w:hyperlink w:anchor="_Toc478569776" w:history="1">
+          <w:hyperlink w:anchor="_Toc478571674" w:history="1">
             <w:r>
               <w:rPr>
                 <w:rStyle w:val="Hipervnculo"/>
@@ -1615,7 +1615,7 @@
                 <w:noProof/>
                 <w:webHidden/>
               </w:rPr>
-              <w:instrText xml:space="preserve"> PAGEREF _Toc478569776 \h </w:instrText>
+              <w:instrText xml:space="preserve"> PAGEREF _Toc478571674 \h </w:instrText>
             </w:r>
             <w:r>
               <w:rPr>
@@ -1658,7 +1658,7 @@
               <w:lang w:eastAsia="es-ES"/>
             </w:rPr>
           </w:pPr>
-          <w:hyperlink w:anchor="_Toc478569777" w:history="1">
+          <w:hyperlink w:anchor="_Toc478571675" w:history="1">
             <w:r>
               <w:rPr>
                 <w:rStyle w:val="Hipervnculo"/>
@@ -1685,7 +1685,7 @@
                 <w:noProof/>
                 <w:webHidden/>
               </w:rPr>
-              <w:instrText xml:space="preserve"> PAGEREF _Toc478569777 \h </w:instrText>
+              <w:instrText xml:space="preserve"> PAGEREF _Toc478571675 \h </w:instrText>
             </w:r>
             <w:r>
               <w:rPr>
@@ -1728,7 +1728,7 @@
               <w:lang w:eastAsia="es-ES"/>
             </w:rPr>
           </w:pPr>
-          <w:hyperlink w:anchor="_Toc478569778" w:history="1">
+          <w:hyperlink w:anchor="_Toc478571676" w:history="1">
             <w:r>
               <w:rPr>
                 <w:rStyle w:val="Hipervnculo"/>
@@ -1755,7 +1755,7 @@
                 <w:noProof/>
                 <w:webHidden/>
               </w:rPr>
-              <w:instrText xml:space="preserve"> PAGEREF _Toc478569778 \h </w:instrText>
+              <w:instrText xml:space="preserve"> PAGEREF _Toc478571676 \h </w:instrText>
             </w:r>
             <w:r>
               <w:rPr>
@@ -1798,7 +1798,7 @@
               <w:lang w:eastAsia="es-ES"/>
             </w:rPr>
           </w:pPr>
-          <w:hyperlink w:anchor="_Toc478569779" w:history="1">
+          <w:hyperlink w:anchor="_Toc478571677" w:history="1">
             <w:r>
               <w:rPr>
                 <w:rStyle w:val="Hipervnculo"/>
@@ -1825,7 +1825,7 @@
                 <w:noProof/>
                 <w:webHidden/>
               </w:rPr>
-              <w:instrText xml:space="preserve"> PAGEREF _Toc478569779 \h </w:instrText>
+              <w:instrText xml:space="preserve"> PAGEREF _Toc478571677 \h </w:instrText>
             </w:r>
             <w:r>
               <w:rPr>
@@ -1868,7 +1868,7 @@
               <w:lang w:eastAsia="es-ES"/>
             </w:rPr>
           </w:pPr>
-          <w:hyperlink w:anchor="_Toc478569780" w:history="1">
+          <w:hyperlink w:anchor="_Toc478571678" w:history="1">
             <w:r>
               <w:rPr>
                 <w:rStyle w:val="Hipervnculo"/>
@@ -1895,7 +1895,7 @@
                 <w:noProof/>
                 <w:webHidden/>
               </w:rPr>
-              <w:instrText xml:space="preserve"> PAGEREF _Toc478569780 \h </w:instrText>
+              <w:instrText xml:space="preserve"> PAGEREF _Toc478571678 \h </w:instrText>
             </w:r>
             <w:r>
               <w:rPr>
@@ -1938,7 +1938,7 @@
               <w:lang w:eastAsia="es-ES"/>
             </w:rPr>
           </w:pPr>
-          <w:hyperlink w:anchor="_Toc478569781" w:history="1">
+          <w:hyperlink w:anchor="_Toc478571679" w:history="1">
             <w:r>
               <w:rPr>
                 <w:rStyle w:val="Hipervnculo"/>
@@ -1965,7 +1965,7 @@
                 <w:noProof/>
                 <w:webHidden/>
               </w:rPr>
-              <w:instrText xml:space="preserve"> PAGEREF _Toc478569781 \h </w:instrText>
+              <w:instrText xml:space="preserve"> PAGEREF _Toc478571679 \h </w:instrText>
             </w:r>
             <w:r>
               <w:rPr>
@@ -2008,7 +2008,7 @@
               <w:lang w:eastAsia="es-ES"/>
             </w:rPr>
           </w:pPr>
-          <w:hyperlink w:anchor="_Toc478569782" w:history="1">
+          <w:hyperlink w:anchor="_Toc478571680" w:history="1">
             <w:r>
               <w:rPr>
                 <w:rStyle w:val="Hipervnculo"/>
@@ -2035,7 +2035,7 @@
                 <w:noProof/>
                 <w:webHidden/>
               </w:rPr>
-              <w:instrText xml:space="preserve"> PAGEREF _Toc478569782 \h </w:instrText>
+              <w:instrText xml:space="preserve"> PAGEREF _Toc478571680 \h </w:instrText>
             </w:r>
             <w:r>
               <w:rPr>
@@ -2078,7 +2078,7 @@
               <w:lang w:eastAsia="es-ES"/>
             </w:rPr>
           </w:pPr>
-          <w:hyperlink w:anchor="_Toc478569783" w:history="1">
+          <w:hyperlink w:anchor="_Toc478571681" w:history="1">
             <w:r>
               <w:rPr>
                 <w:rStyle w:val="Hipervnculo"/>
@@ -2105,7 +2105,7 @@
                 <w:noProof/>
                 <w:webHidden/>
               </w:rPr>
-              <w:instrText xml:space="preserve"> PAGEREF _Toc478569783 \h </w:instrText>
+              <w:instrText xml:space="preserve"> PAGEREF _Toc478571681 \h </w:instrText>
             </w:r>
             <w:r>
               <w:rPr>
@@ -2148,7 +2148,7 @@
               <w:lang w:eastAsia="es-ES"/>
             </w:rPr>
           </w:pPr>
-          <w:hyperlink w:anchor="_Toc478569784" w:history="1">
+          <w:hyperlink w:anchor="_Toc478571682" w:history="1">
             <w:r>
               <w:rPr>
                 <w:rStyle w:val="Hipervnculo"/>
@@ -2175,7 +2175,7 @@
                 <w:noProof/>
                 <w:webHidden/>
               </w:rPr>
-              <w:instrText xml:space="preserve"> PAGEREF _Toc478569784 \h </w:instrText>
+              <w:instrText xml:space="preserve"> PAGEREF _Toc478571682 \h </w:instrText>
             </w:r>
             <w:r>
               <w:rPr>
@@ -2218,7 +2218,7 @@
               <w:lang w:eastAsia="es-ES"/>
             </w:rPr>
           </w:pPr>
-          <w:hyperlink w:anchor="_Toc478569785" w:history="1">
+          <w:hyperlink w:anchor="_Toc478571683" w:history="1">
             <w:r>
               <w:rPr>
                 <w:rStyle w:val="Hipervnculo"/>
@@ -2245,7 +2245,7 @@
                 <w:noProof/>
                 <w:webHidden/>
               </w:rPr>
-              <w:instrText xml:space="preserve"> PAGEREF _Toc478569785 \h </w:instrText>
+              <w:instrText xml:space="preserve"> PAGEREF _Toc478571683 \h </w:instrText>
             </w:r>
             <w:r>
               <w:rPr>
@@ -2288,7 +2288,7 @@
               <w:lang w:eastAsia="es-ES"/>
             </w:rPr>
           </w:pPr>
-          <w:hyperlink w:anchor="_Toc478569786" w:history="1">
+          <w:hyperlink w:anchor="_Toc478571684" w:history="1">
             <w:r>
               <w:rPr>
                 <w:rStyle w:val="Hipervnculo"/>
@@ -2315,7 +2315,7 @@
                 <w:noProof/>
                 <w:webHidden/>
               </w:rPr>
-              <w:instrText xml:space="preserve"> PAGEREF _Toc478569786 \h </w:instrText>
+              <w:instrText xml:space="preserve"> PAGEREF _Toc478571684 \h </w:instrText>
             </w:r>
             <w:r>
               <w:rPr>
@@ -2358,7 +2358,7 @@
               <w:lang w:eastAsia="es-ES"/>
             </w:rPr>
           </w:pPr>
-          <w:hyperlink w:anchor="_Toc478569787" w:history="1">
+          <w:hyperlink w:anchor="_Toc478571685" w:history="1">
             <w:r>
               <w:rPr>
                 <w:rStyle w:val="Hipervnculo"/>
@@ -2385,7 +2385,7 @@
                 <w:noProof/>
                 <w:webHidden/>
               </w:rPr>
-              <w:instrText xml:space="preserve"> PAGEREF _Toc478569787 \h </w:instrText>
+              <w:instrText xml:space="preserve"> PAGEREF _Toc478571685 \h </w:instrText>
             </w:r>
             <w:r>
               <w:rPr>
@@ -2428,7 +2428,7 @@
               <w:lang w:eastAsia="es-ES"/>
             </w:rPr>
           </w:pPr>
-          <w:hyperlink w:anchor="_Toc478569788" w:history="1">
+          <w:hyperlink w:anchor="_Toc478571686" w:history="1">
             <w:r>
               <w:rPr>
                 <w:rStyle w:val="Hipervnculo"/>
@@ -2455,7 +2455,7 @@
                 <w:noProof/>
                 <w:webHidden/>
               </w:rPr>
-              <w:instrText xml:space="preserve"> PAGEREF _Toc478569788 \h </w:instrText>
+              <w:instrText xml:space="preserve"> PAGEREF _Toc478571686 \h </w:instrText>
             </w:r>
             <w:r>
               <w:rPr>
@@ -2498,7 +2498,7 @@
               <w:lang w:eastAsia="es-ES"/>
             </w:rPr>
           </w:pPr>
-          <w:hyperlink w:anchor="_Toc478569789" w:history="1">
+          <w:hyperlink w:anchor="_Toc478571687" w:history="1">
             <w:r>
               <w:rPr>
                 <w:rStyle w:val="Hipervnculo"/>
@@ -2525,7 +2525,7 @@
                 <w:noProof/>
                 <w:webHidden/>
               </w:rPr>
-              <w:instrText xml:space="preserve"> PAGEREF _Toc478569789 \h </w:instrText>
+              <w:instrText xml:space="preserve"> PAGEREF _Toc478571687 \h </w:instrText>
             </w:r>
             <w:r>
               <w:rPr>
@@ -2568,7 +2568,7 @@
               <w:lang w:eastAsia="es-ES"/>
             </w:rPr>
           </w:pPr>
-          <w:hyperlink w:anchor="_Toc478569790" w:history="1">
+          <w:hyperlink w:anchor="_Toc478571688" w:history="1">
             <w:r>
               <w:rPr>
                 <w:rStyle w:val="Hipervnculo"/>
@@ -2595,7 +2595,7 @@
                 <w:noProof/>
                 <w:webHidden/>
               </w:rPr>
-              <w:instrText xml:space="preserve"> PAGEREF _Toc478569790 \h </w:instrText>
+              <w:instrText xml:space="preserve"> PAGEREF _Toc478571688 \h </w:instrText>
             </w:r>
             <w:r>
               <w:rPr>
@@ -2635,17 +2635,17 @@
     </w:sdt>
     <w:p/>
     <w:p>
+      <w:r>
+        <w:br w:type="page"/>
+      </w:r>
       <w:bookmarkStart w:id="0" w:name="_GoBack"/>
       <w:bookmarkEnd w:id="0"/>
-      <w:r>
-        <w:br w:type="page"/>
-      </w:r>
     </w:p>
     <w:p>
       <w:pPr>
         <w:pStyle w:val="Ttulo1"/>
       </w:pPr>
-      <w:bookmarkStart w:id="1" w:name="_Toc478569754"/>
+      <w:bookmarkStart w:id="1" w:name="_Toc478571652"/>
       <w:r>
         <w:lastRenderedPageBreak/>
         <w:t>1. Autores del trabajo</w:t>
@@ -2659,7 +2659,7 @@
       <w:pPr>
         <w:pStyle w:val="Ttulo2"/>
       </w:pPr>
-      <w:bookmarkStart w:id="2" w:name="_Toc478569755"/>
+      <w:bookmarkStart w:id="2" w:name="_Toc478571653"/>
       <w:r>
         <w:t>1.1 Autores</w:t>
       </w:r>
@@ -2674,7 +2674,7 @@
       <w:pPr>
         <w:pStyle w:val="Ttulo2"/>
       </w:pPr>
-      <w:bookmarkStart w:id="3" w:name="_Toc478569756"/>
+      <w:bookmarkStart w:id="3" w:name="_Toc478571654"/>
       <w:r>
         <w:t>1.2 Planificación</w:t>
       </w:r>
@@ -2720,7 +2720,7 @@
       <w:pPr>
         <w:pStyle w:val="Ttulo2"/>
       </w:pPr>
-      <w:bookmarkStart w:id="4" w:name="_Toc478569757"/>
+      <w:bookmarkStart w:id="4" w:name="_Toc478571655"/>
       <w:r>
         <w:t>1.3 Entrega</w:t>
       </w:r>
@@ -2835,7 +2835,7 @@
         <w:pStyle w:val="Ttulo1"/>
         <w:spacing w:before="360"/>
       </w:pPr>
-      <w:bookmarkStart w:id="5" w:name="_Toc478569758"/>
+      <w:bookmarkStart w:id="5" w:name="_Toc478571656"/>
       <w:r>
         <w:lastRenderedPageBreak/>
         <w:t xml:space="preserve">2. </w:t>
@@ -2872,7 +2872,7 @@
       <w:pPr>
         <w:pStyle w:val="Ttulo2"/>
       </w:pPr>
-      <w:bookmarkStart w:id="6" w:name="_Toc478569759"/>
+      <w:bookmarkStart w:id="6" w:name="_Toc478571657"/>
       <w:r>
         <w:t>2.1 Descripción de la tecnología 1</w:t>
       </w:r>
@@ -2882,7 +2882,7 @@
       <w:pPr>
         <w:pStyle w:val="Ttulo2"/>
       </w:pPr>
-      <w:bookmarkStart w:id="7" w:name="_Toc478569760"/>
+      <w:bookmarkStart w:id="7" w:name="_Toc478571658"/>
       <w:r>
         <w:t>2.2 Descripción de la tecnología 2</w:t>
       </w:r>
@@ -2912,7 +2912,7 @@
       <w:pPr>
         <w:pStyle w:val="Ttulo1"/>
       </w:pPr>
-      <w:bookmarkStart w:id="8" w:name="_Toc478569761"/>
+      <w:bookmarkStart w:id="8" w:name="_Toc478571659"/>
       <w:r>
         <w:lastRenderedPageBreak/>
         <w:t xml:space="preserve">3. </w:t>
@@ -2965,7 +2965,7 @@
       <w:pPr>
         <w:pStyle w:val="Ttulo2"/>
       </w:pPr>
-      <w:bookmarkStart w:id="9" w:name="_Toc478569762"/>
+      <w:bookmarkStart w:id="9" w:name="_Toc478571660"/>
       <w:r>
         <w:t>3.1 Categoría A</w:t>
       </w:r>
@@ -2978,7 +2978,7 @@
       <w:pPr>
         <w:pStyle w:val="Ttulo3"/>
       </w:pPr>
-      <w:bookmarkStart w:id="10" w:name="_Toc478569763"/>
+      <w:bookmarkStart w:id="10" w:name="_Toc478571661"/>
       <w:r>
         <w:t xml:space="preserve">3.1.1 Criterio </w:t>
       </w:r>
@@ -3428,7 +3428,7 @@
       <w:pPr>
         <w:pStyle w:val="Ttulo3"/>
       </w:pPr>
-      <w:bookmarkStart w:id="11" w:name="_Toc478569764"/>
+      <w:bookmarkStart w:id="11" w:name="_Toc478571662"/>
       <w:r>
         <w:t>3.1.2 Criterio A.2</w:t>
       </w:r>
@@ -3441,7 +3441,7 @@
       <w:pPr>
         <w:pStyle w:val="Ttulo3"/>
       </w:pPr>
-      <w:bookmarkStart w:id="12" w:name="_Toc478569765"/>
+      <w:bookmarkStart w:id="12" w:name="_Toc478571663"/>
       <w:r>
         <w:t>3.</w:t>
       </w:r>
@@ -3471,7 +3471,7 @@
       <w:pPr>
         <w:pStyle w:val="Ttulo2"/>
       </w:pPr>
-      <w:bookmarkStart w:id="13" w:name="_Toc478569766"/>
+      <w:bookmarkStart w:id="13" w:name="_Toc478571664"/>
       <w:r>
         <w:t xml:space="preserve">3.2 Categoría B: </w:t>
       </w:r>
@@ -3485,7 +3485,7 @@
       <w:pPr>
         <w:pStyle w:val="Ttulo3"/>
       </w:pPr>
-      <w:bookmarkStart w:id="14" w:name="_Toc478569767"/>
+      <w:bookmarkStart w:id="14" w:name="_Toc478571665"/>
       <w:r>
         <w:t xml:space="preserve">3.2.1 Criterio B.1: </w:t>
       </w:r>
@@ -3511,7 +3511,7 @@
       <w:pPr>
         <w:pStyle w:val="Ttulo3"/>
       </w:pPr>
-      <w:bookmarkStart w:id="15" w:name="_Toc478569768"/>
+      <w:bookmarkStart w:id="15" w:name="_Toc478571666"/>
       <w:r>
         <w:t xml:space="preserve">3.2.2 Criterio B.2: </w:t>
       </w:r>
@@ -3537,7 +3537,7 @@
       <w:pPr>
         <w:pStyle w:val="Ttulo3"/>
       </w:pPr>
-      <w:bookmarkStart w:id="16" w:name="_Toc478569769"/>
+      <w:bookmarkStart w:id="16" w:name="_Toc478571667"/>
       <w:r>
         <w:t>3.2.3 Criterio B.3</w:t>
       </w:r>
@@ -3566,7 +3566,7 @@
       <w:pPr>
         <w:pStyle w:val="Ttulo3"/>
       </w:pPr>
-      <w:bookmarkStart w:id="17" w:name="_Toc478569770"/>
+      <w:bookmarkStart w:id="17" w:name="_Toc478571668"/>
       <w:r>
         <w:t>3.2.4 Criterio B.4: Multilenguaje</w:t>
       </w:r>
@@ -3586,7 +3586,7 @@
       <w:pPr>
         <w:pStyle w:val="Ttulo3"/>
       </w:pPr>
-      <w:bookmarkStart w:id="18" w:name="_Toc478569771"/>
+      <w:bookmarkStart w:id="18" w:name="_Toc478571669"/>
       <w:r>
         <w:t>3.2.5 Criterio B.5: Escalabilidad</w:t>
       </w:r>
@@ -3606,7 +3606,7 @@
       <w:pPr>
         <w:pStyle w:val="Ttulo3"/>
       </w:pPr>
-      <w:bookmarkStart w:id="19" w:name="_Toc478569772"/>
+      <w:bookmarkStart w:id="19" w:name="_Toc478571670"/>
       <w:r>
         <w:t>3.2.6 Criterio B.6: Profundidad de análisis</w:t>
       </w:r>
@@ -3629,7 +3629,7 @@
       <w:pPr>
         <w:pStyle w:val="Ttulo3"/>
       </w:pPr>
-      <w:bookmarkStart w:id="20" w:name="_Toc478569773"/>
+      <w:bookmarkStart w:id="20" w:name="_Toc478571671"/>
       <w:r>
         <w:t>3.2.7 Criterio B.7: Migración de datos</w:t>
       </w:r>
@@ -3649,7 +3649,7 @@
       <w:pPr>
         <w:pStyle w:val="Ttulo3"/>
       </w:pPr>
-      <w:bookmarkStart w:id="21" w:name="_Toc478569774"/>
+      <w:bookmarkStart w:id="21" w:name="_Toc478571672"/>
       <w:r>
         <w:t>3.2.8 Criterio B.8: Seguridad de la herramienta.</w:t>
       </w:r>
@@ -3670,7 +3670,7 @@
       <w:pPr>
         <w:pStyle w:val="Ttulo3"/>
       </w:pPr>
-      <w:bookmarkStart w:id="22" w:name="_Toc478569775"/>
+      <w:bookmarkStart w:id="22" w:name="_Toc478571673"/>
       <w:r>
         <w:t>3.2.9 Criterio B.9: Trabajo colaborativo</w:t>
       </w:r>
@@ -3695,7 +3695,7 @@
       <w:pPr>
         <w:pStyle w:val="Ttulo2"/>
       </w:pPr>
-      <w:bookmarkStart w:id="23" w:name="_Toc478569776"/>
+      <w:bookmarkStart w:id="23" w:name="_Toc478571674"/>
       <w:r>
         <w:t>3.3 Categoría Z</w:t>
       </w:r>
@@ -3709,7 +3709,7 @@
       <w:pPr>
         <w:pStyle w:val="Ttulo3"/>
       </w:pPr>
-      <w:bookmarkStart w:id="24" w:name="_Toc478569777"/>
+      <w:bookmarkStart w:id="24" w:name="_Toc478571675"/>
       <w:r>
         <w:t>3.3.1 Criterio Z</w:t>
       </w:r>
@@ -3722,7 +3722,7 @@
       <w:pPr>
         <w:pStyle w:val="Ttulo3"/>
       </w:pPr>
-      <w:bookmarkStart w:id="25" w:name="_Toc478569778"/>
+      <w:bookmarkStart w:id="25" w:name="_Toc478571676"/>
       <w:r>
         <w:t>3.3.2 Criterio Z</w:t>
       </w:r>
@@ -3735,7 +3735,7 @@
       <w:pPr>
         <w:pStyle w:val="Ttulo3"/>
       </w:pPr>
-      <w:bookmarkStart w:id="26" w:name="_Toc478569779"/>
+      <w:bookmarkStart w:id="26" w:name="_Toc478571677"/>
       <w:r>
         <w:t>3.3</w:t>
       </w:r>
@@ -3780,7 +3780,7 @@
       <w:pPr>
         <w:pStyle w:val="Ttulo1"/>
       </w:pPr>
-      <w:bookmarkStart w:id="27" w:name="_Toc478569780"/>
+      <w:bookmarkStart w:id="27" w:name="_Toc478571678"/>
       <w:r>
         <w:lastRenderedPageBreak/>
         <w:t xml:space="preserve">4. </w:t>
@@ -3794,7 +3794,7 @@
       <w:pPr>
         <w:pStyle w:val="Ttulo2"/>
       </w:pPr>
-      <w:bookmarkStart w:id="28" w:name="_Toc478569781"/>
+      <w:bookmarkStart w:id="28" w:name="_Toc478571679"/>
       <w:r>
         <w:t>4</w:t>
       </w:r>
@@ -4009,7 +4009,7 @@
       <w:pPr>
         <w:pStyle w:val="Ttulo2"/>
       </w:pPr>
-      <w:bookmarkStart w:id="29" w:name="_Toc478569782"/>
+      <w:bookmarkStart w:id="29" w:name="_Toc478571680"/>
       <w:r>
         <w:t>4</w:t>
       </w:r>
@@ -4048,7 +4048,7 @@
       <w:pPr>
         <w:pStyle w:val="Ttulo1"/>
       </w:pPr>
-      <w:bookmarkStart w:id="30" w:name="_Toc478569783"/>
+      <w:bookmarkStart w:id="30" w:name="_Toc478571681"/>
       <w:r>
         <w:lastRenderedPageBreak/>
         <w:t>5</w:t>
@@ -4339,7 +4339,7 @@
       <w:pPr>
         <w:pStyle w:val="Ttulo1"/>
       </w:pPr>
-      <w:bookmarkStart w:id="31" w:name="_Toc478569784"/>
+      <w:bookmarkStart w:id="31" w:name="_Toc478571682"/>
       <w:r>
         <w:lastRenderedPageBreak/>
         <w:t>6. Recomendaciones</w:t>
@@ -4370,7 +4370,7 @@
       <w:pPr>
         <w:pStyle w:val="Ttulo2"/>
       </w:pPr>
-      <w:bookmarkStart w:id="32" w:name="_Toc478569785"/>
+      <w:bookmarkStart w:id="32" w:name="_Toc478571683"/>
       <w:r>
         <w:t>6.1 Situación 1</w:t>
       </w:r>
@@ -4380,7 +4380,7 @@
       <w:pPr>
         <w:pStyle w:val="Ttulo3"/>
       </w:pPr>
-      <w:bookmarkStart w:id="33" w:name="_Toc478569786"/>
+      <w:bookmarkStart w:id="33" w:name="_Toc478571684"/>
       <w:r>
         <w:t>6.1.1 Descripción de la situación</w:t>
       </w:r>
@@ -4455,7 +4455,7 @@
       <w:pPr>
         <w:pStyle w:val="Ttulo3"/>
       </w:pPr>
-      <w:bookmarkStart w:id="34" w:name="_Toc478569787"/>
+      <w:bookmarkStart w:id="34" w:name="_Toc478571685"/>
       <w:r>
         <w:t>6.1.2 Recomendación de tecnología a utilizar</w:t>
       </w:r>
@@ -4626,7 +4626,7 @@
       <w:pPr>
         <w:pStyle w:val="Ttulo2"/>
       </w:pPr>
-      <w:bookmarkStart w:id="35" w:name="_Toc478569788"/>
+      <w:bookmarkStart w:id="35" w:name="_Toc478571686"/>
       <w:r>
         <w:t>6.2 Situación 2</w:t>
       </w:r>
@@ -4636,22 +4636,242 @@
       <w:pPr>
         <w:pStyle w:val="Ttulo3"/>
       </w:pPr>
-      <w:bookmarkStart w:id="36" w:name="_Toc478569789"/>
+      <w:bookmarkStart w:id="36" w:name="_Toc478571687"/>
       <w:r>
         <w:t>6.2.1 Descripción de la situación</w:t>
       </w:r>
       <w:bookmarkEnd w:id="36"/>
     </w:p>
     <w:p>
+      <w:r>
+        <w:t>Somos un grupo de desarrolladores experimentados trabajando en una aplicación móvil, la cual está en fase final y necesitamos someterla a pruebas, para ello hemos estado investigando diferentes herramientas buscando una que nos ofrezca una gran profundidad a la hora de aplicar dichas pruebas sobre el software.</w:t>
+      </w:r>
+    </w:p>
+    <w:p>
       <w:pPr>
         <w:pStyle w:val="Ttulo3"/>
       </w:pPr>
-      <w:bookmarkStart w:id="37" w:name="_Toc478569790"/>
+      <w:bookmarkStart w:id="37" w:name="_Toc478571688"/>
       <w:r>
         <w:t>6.2.2 Recomendación de tecnología a utilizar</w:t>
       </w:r>
       <w:bookmarkEnd w:id="37"/>
     </w:p>
+    <w:p>
+      <w:r>
+        <w:t xml:space="preserve">Puesto que el usuario es experimentado en el ámbito de la programación, y busca realizar un test profundo y complejo, la recomendación definitiva es el uso de la librería </w:t>
+      </w:r>
+      <w:proofErr w:type="spellStart"/>
+      <w:r>
+        <w:t>Selenium</w:t>
+      </w:r>
+      <w:proofErr w:type="spellEnd"/>
+      <w:r>
+        <w:t xml:space="preserve"> de Python.</w:t>
+      </w:r>
+    </w:p>
+    <w:p/>
+    <w:p/>
+    <w:tbl>
+      <w:tblPr>
+        <w:tblStyle w:val="Tablaconcuadrcula"/>
+        <w:tblW w:w="0" w:type="auto"/>
+        <w:tblLook w:val="04A0" w:firstRow="1" w:lastRow="0" w:firstColumn="1" w:lastColumn="0" w:noHBand="0" w:noVBand="1"/>
+      </w:tblPr>
+      <w:tblGrid>
+        <w:gridCol w:w="2547"/>
+        <w:gridCol w:w="3118"/>
+        <w:gridCol w:w="2829"/>
+      </w:tblGrid>
+      <w:tr>
+        <w:tc>
+          <w:tcPr>
+            <w:tcW w:w="2547" w:type="dxa"/>
+          </w:tcPr>
+          <w:p>
+            <w:r>
+              <w:lastRenderedPageBreak/>
+              <w:t>Criterios relevantes para la decisión</w:t>
+            </w:r>
+          </w:p>
+        </w:tc>
+        <w:tc>
+          <w:tcPr>
+            <w:tcW w:w="3118" w:type="dxa"/>
+          </w:tcPr>
+          <w:p>
+            <w:r>
+              <w:t xml:space="preserve">Ventajas </w:t>
+            </w:r>
+            <w:proofErr w:type="spellStart"/>
+            <w:r>
+              <w:t>Telerik</w:t>
+            </w:r>
+            <w:proofErr w:type="spellEnd"/>
+            <w:r>
+              <w:t xml:space="preserve"> Test Studio</w:t>
+            </w:r>
+          </w:p>
+        </w:tc>
+        <w:tc>
+          <w:tcPr>
+            <w:tcW w:w="2829" w:type="dxa"/>
+          </w:tcPr>
+          <w:p>
+            <w:r>
+              <w:t xml:space="preserve">Ventajas </w:t>
+            </w:r>
+            <w:proofErr w:type="spellStart"/>
+            <w:r>
+              <w:t>Selenium</w:t>
+            </w:r>
+            <w:proofErr w:type="spellEnd"/>
+          </w:p>
+        </w:tc>
+      </w:tr>
+      <w:tr>
+        <w:tc>
+          <w:tcPr>
+            <w:tcW w:w="2547" w:type="dxa"/>
+          </w:tcPr>
+          <w:p>
+            <w:r>
+              <w:t>Usabilidad</w:t>
+            </w:r>
+          </w:p>
+        </w:tc>
+        <w:tc>
+          <w:tcPr>
+            <w:tcW w:w="3118" w:type="dxa"/>
+          </w:tcPr>
+          <w:p>
+            <w:r>
+              <w:t>Bastante alta, mayormente para un usuario novel.</w:t>
+            </w:r>
+          </w:p>
+        </w:tc>
+        <w:tc>
+          <w:tcPr>
+            <w:tcW w:w="2829" w:type="dxa"/>
+          </w:tcPr>
+          <w:p>
+            <w:r>
+              <w:t>Complicada para un principiante pero buena para un usuario experimentado.</w:t>
+            </w:r>
+          </w:p>
+        </w:tc>
+      </w:tr>
+      <w:tr>
+        <w:tc>
+          <w:tcPr>
+            <w:tcW w:w="2547" w:type="dxa"/>
+          </w:tcPr>
+          <w:p>
+            <w:r>
+              <w:t>Profundidad de análisis</w:t>
+            </w:r>
+          </w:p>
+        </w:tc>
+        <w:tc>
+          <w:tcPr>
+            <w:tcW w:w="3118" w:type="dxa"/>
+          </w:tcPr>
+          <w:p>
+            <w:r>
+              <w:t>Superficial, permite hacer test sencillos.</w:t>
+            </w:r>
+          </w:p>
+        </w:tc>
+        <w:tc>
+          <w:tcPr>
+            <w:tcW w:w="2829" w:type="dxa"/>
+          </w:tcPr>
+          <w:p>
+            <w:r>
+              <w:t xml:space="preserve">Grande, permite realizar test más profundos y complejos que </w:t>
+            </w:r>
+            <w:proofErr w:type="spellStart"/>
+            <w:r>
+              <w:t>Telerik</w:t>
+            </w:r>
+            <w:proofErr w:type="spellEnd"/>
+            <w:r>
+              <w:t>.</w:t>
+            </w:r>
+          </w:p>
+        </w:tc>
+      </w:tr>
+      <w:tr>
+        <w:tc>
+          <w:tcPr>
+            <w:tcW w:w="2547" w:type="dxa"/>
+          </w:tcPr>
+          <w:p>
+            <w:r>
+              <w:t>Interfaz</w:t>
+            </w:r>
+          </w:p>
+        </w:tc>
+        <w:tc>
+          <w:tcPr>
+            <w:tcW w:w="3118" w:type="dxa"/>
+          </w:tcPr>
+          <w:p>
+            <w:r>
+              <w:t xml:space="preserve">Sencilla, más visual e intuitiva que </w:t>
+            </w:r>
+            <w:proofErr w:type="spellStart"/>
+            <w:r>
+              <w:t>Selenium</w:t>
+            </w:r>
+            <w:proofErr w:type="spellEnd"/>
+          </w:p>
+        </w:tc>
+        <w:tc>
+          <w:tcPr>
+            <w:tcW w:w="2829" w:type="dxa"/>
+          </w:tcPr>
+          <w:p>
+            <w:r>
+              <w:t>Compleja, puesto que es en entorno de desarrollo, no supondría problema para un desarrollador experto.</w:t>
+            </w:r>
+          </w:p>
+        </w:tc>
+      </w:tr>
+      <w:tr>
+        <w:tc>
+          <w:tcPr>
+            <w:tcW w:w="2547" w:type="dxa"/>
+          </w:tcPr>
+          <w:p>
+            <w:r>
+              <w:t xml:space="preserve">Escalabilidad </w:t>
+            </w:r>
+          </w:p>
+        </w:tc>
+        <w:tc>
+          <w:tcPr>
+            <w:tcW w:w="3118" w:type="dxa"/>
+          </w:tcPr>
+          <w:p>
+            <w:r>
+              <w:t>Disminuida, pensada para grupos más pequeños.</w:t>
+            </w:r>
+          </w:p>
+        </w:tc>
+        <w:tc>
+          <w:tcPr>
+            <w:tcW w:w="2829" w:type="dxa"/>
+          </w:tcPr>
+          <w:p>
+            <w:r>
+              <w:t>Buena, adecuada para un grupo más grande con posibilidad de desarrollar una aplicación grande.</w:t>
+            </w:r>
+          </w:p>
+        </w:tc>
+      </w:tr>
+    </w:tbl>
+    <w:p/>
     <w:p/>
     <w:p/>
     <w:p>
@@ -4729,7 +4949,7 @@
           <w:rPr>
             <w:noProof/>
           </w:rPr>
-          <w:t>1</w:t>
+          <w:t>12</w:t>
         </w:r>
         <w:r>
           <w:fldChar w:fldCharType="end"/>
@@ -6137,7 +6357,7 @@
 </file>
 
 <file path=customXml/itemProps1.xml><?xml version="1.0" encoding="utf-8"?>
-<ds:datastoreItem xmlns:ds="http://schemas.openxmlformats.org/officeDocument/2006/customXml" ds:itemID="{B2B43FE4-88E2-47F9-BE09-1E5FA751EBEF}">
+<ds:datastoreItem xmlns:ds="http://schemas.openxmlformats.org/officeDocument/2006/customXml" ds:itemID="{57EEE5A9-AB4C-4A55-A7EA-2E83FA222C29}">
   <ds:schemaRefs>
     <ds:schemaRef ds:uri="http://schemas.openxmlformats.org/officeDocument/2006/bibliography"/>
   </ds:schemaRefs>

</xml_diff>